<commit_message>
added sequance and use case diagram
</commit_message>
<xml_diff>
--- a/Requirements analysis and diagrams/Requirements.docx
+++ b/Requirements analysis and diagrams/Requirements.docx
@@ -714,43 +714,32 @@
     </w:p>
     <w:p>
       <w:pPr>
-        <w:spacing w:before="0" w:after="160" w:line="259"/>
-        <w:ind w:right="0" w:left="0" w:firstLine="0"/>
-        <w:jc w:val="left"/>
-        <w:rPr>
-          <w:rFonts w:ascii="Times New Roman" w:hAnsi="Times New Roman" w:cs="Times New Roman" w:eastAsia="Times New Roman"/>
-          <w:color w:val="auto"/>
-          <w:spacing w:val="0"/>
-          <w:position w:val="0"/>
-          <w:sz w:val="24"/>
-          <w:shd w:fill="auto" w:val="clear"/>
-        </w:rPr>
-      </w:pPr>
-    </w:p>
-    <w:p>
-      <w:pPr>
-        <w:spacing w:before="0" w:after="160" w:line="259"/>
-        <w:ind w:right="0" w:left="0" w:firstLine="0"/>
-        <w:jc w:val="left"/>
-        <w:rPr>
-          <w:rFonts w:ascii="Times New Roman" w:hAnsi="Times New Roman" w:cs="Times New Roman" w:eastAsia="Times New Roman"/>
-          <w:color w:val="auto"/>
-          <w:spacing w:val="0"/>
-          <w:position w:val="0"/>
-          <w:sz w:val="24"/>
-          <w:shd w:fill="auto" w:val="clear"/>
-        </w:rPr>
-      </w:pPr>
-      <w:r>
-        <w:rPr>
-          <w:rFonts w:ascii="Times New Roman" w:hAnsi="Times New Roman" w:cs="Times New Roman" w:eastAsia="Times New Roman"/>
-          <w:color w:val="auto"/>
-          <w:spacing w:val="0"/>
-          <w:position w:val="0"/>
-          <w:sz w:val="24"/>
-          <w:shd w:fill="auto" w:val="clear"/>
-        </w:rPr>
-        <w:t xml:space="preserve"> The Chrome Plugin client will take the HTML code from the page as soon as it’s loaded and will send it unprocessed to the server. </w:t>
+        <w:numPr>
+          <w:ilvl w:val="0"/>
+          <w:numId w:val="12"/>
+        </w:numPr>
+        <w:spacing w:before="0" w:after="160" w:line="259"/>
+        <w:ind w:right="0" w:left="720" w:hanging="360"/>
+        <w:jc w:val="left"/>
+        <w:rPr>
+          <w:rFonts w:ascii="Times New Roman" w:hAnsi="Times New Roman" w:cs="Times New Roman" w:eastAsia="Times New Roman"/>
+          <w:color w:val="auto"/>
+          <w:spacing w:val="0"/>
+          <w:position w:val="0"/>
+          <w:sz w:val="24"/>
+          <w:shd w:fill="auto" w:val="clear"/>
+        </w:rPr>
+      </w:pPr>
+      <w:r>
+        <w:rPr>
+          <w:rFonts w:ascii="Times New Roman" w:hAnsi="Times New Roman" w:cs="Times New Roman" w:eastAsia="Times New Roman"/>
+          <w:color w:val="auto"/>
+          <w:spacing w:val="0"/>
+          <w:position w:val="0"/>
+          <w:sz w:val="24"/>
+          <w:shd w:fill="auto" w:val="clear"/>
+        </w:rPr>
+        <w:t xml:space="preserve">The Chrome Plugin client will take the HTML code from the page as soon as it’s loaded and will send it unprocessed to the server. </w:t>
       </w:r>
     </w:p>
     <w:p>
@@ -797,23 +786,12 @@
     </w:p>
     <w:p>
       <w:pPr>
-        <w:spacing w:before="0" w:after="160" w:line="259"/>
-        <w:ind w:right="0" w:left="0" w:firstLine="0"/>
-        <w:jc w:val="left"/>
-        <w:rPr>
-          <w:rFonts w:ascii="Times New Roman" w:hAnsi="Times New Roman" w:cs="Times New Roman" w:eastAsia="Times New Roman"/>
-          <w:color w:val="auto"/>
-          <w:spacing w:val="0"/>
-          <w:position w:val="0"/>
-          <w:sz w:val="24"/>
-          <w:shd w:fill="auto" w:val="clear"/>
-        </w:rPr>
-      </w:pPr>
-    </w:p>
-    <w:p>
-      <w:pPr>
-        <w:spacing w:before="0" w:after="160" w:line="259"/>
-        <w:ind w:right="0" w:left="0" w:firstLine="0"/>
+        <w:numPr>
+          <w:ilvl w:val="0"/>
+          <w:numId w:val="15"/>
+        </w:numPr>
+        <w:spacing w:before="0" w:after="160" w:line="259"/>
+        <w:ind w:right="0" w:left="720" w:hanging="360"/>
         <w:jc w:val="left"/>
         <w:rPr>
           <w:rFonts w:ascii="Times New Roman" w:hAnsi="Times New Roman" w:cs="Times New Roman" w:eastAsia="Times New Roman"/>
@@ -838,23 +816,12 @@
     </w:p>
     <w:p>
       <w:pPr>
-        <w:spacing w:before="0" w:after="160" w:line="259"/>
-        <w:ind w:right="0" w:left="0" w:firstLine="0"/>
-        <w:jc w:val="left"/>
-        <w:rPr>
-          <w:rFonts w:ascii="Times New Roman" w:hAnsi="Times New Roman" w:cs="Times New Roman" w:eastAsia="Times New Roman"/>
-          <w:color w:val="auto"/>
-          <w:spacing w:val="0"/>
-          <w:position w:val="0"/>
-          <w:sz w:val="24"/>
-          <w:shd w:fill="auto" w:val="clear"/>
-        </w:rPr>
-      </w:pPr>
-    </w:p>
-    <w:p>
-      <w:pPr>
-        <w:spacing w:before="0" w:after="160" w:line="259"/>
-        <w:ind w:right="0" w:left="0" w:firstLine="0"/>
+        <w:numPr>
+          <w:ilvl w:val="0"/>
+          <w:numId w:val="15"/>
+        </w:numPr>
+        <w:spacing w:before="0" w:after="160" w:line="259"/>
+        <w:ind w:right="0" w:left="720" w:hanging="360"/>
         <w:jc w:val="left"/>
         <w:rPr>
           <w:rFonts w:ascii="Times New Roman" w:hAnsi="Times New Roman" w:cs="Times New Roman" w:eastAsia="Times New Roman"/>
@@ -879,64 +846,42 @@
     </w:p>
     <w:p>
       <w:pPr>
-        <w:spacing w:before="0" w:after="160" w:line="259"/>
-        <w:ind w:right="0" w:left="0" w:firstLine="0"/>
-        <w:jc w:val="left"/>
-        <w:rPr>
-          <w:rFonts w:ascii="Times New Roman" w:hAnsi="Times New Roman" w:cs="Times New Roman" w:eastAsia="Times New Roman"/>
-          <w:color w:val="auto"/>
-          <w:spacing w:val="0"/>
-          <w:position w:val="0"/>
-          <w:sz w:val="24"/>
-          <w:shd w:fill="auto" w:val="clear"/>
-        </w:rPr>
-      </w:pPr>
-    </w:p>
-    <w:p>
-      <w:pPr>
-        <w:spacing w:before="0" w:after="160" w:line="259"/>
-        <w:ind w:right="0" w:left="0" w:firstLine="0"/>
-        <w:jc w:val="left"/>
-        <w:rPr>
-          <w:rFonts w:ascii="Times New Roman" w:hAnsi="Times New Roman" w:cs="Times New Roman" w:eastAsia="Times New Roman"/>
-          <w:color w:val="auto"/>
-          <w:spacing w:val="0"/>
-          <w:position w:val="0"/>
-          <w:sz w:val="24"/>
-          <w:shd w:fill="auto" w:val="clear"/>
-        </w:rPr>
-      </w:pPr>
-      <w:r>
-        <w:rPr>
-          <w:rFonts w:ascii="Times New Roman" w:hAnsi="Times New Roman" w:cs="Times New Roman" w:eastAsia="Times New Roman"/>
-          <w:color w:val="auto"/>
-          <w:spacing w:val="0"/>
-          <w:position w:val="0"/>
-          <w:sz w:val="24"/>
-          <w:shd w:fill="auto" w:val="clear"/>
-        </w:rPr>
-        <w:t xml:space="preserve"> If the content is from a web browser the component will use a second algorithm to extract the content, title, author and other elements of the article. </w:t>
-      </w:r>
-    </w:p>
-    <w:p>
-      <w:pPr>
-        <w:spacing w:before="0" w:after="160" w:line="259"/>
-        <w:ind w:right="0" w:left="0" w:firstLine="0"/>
-        <w:jc w:val="left"/>
-        <w:rPr>
-          <w:rFonts w:ascii="Times New Roman" w:hAnsi="Times New Roman" w:cs="Times New Roman" w:eastAsia="Times New Roman"/>
-          <w:color w:val="auto"/>
-          <w:spacing w:val="0"/>
-          <w:position w:val="0"/>
-          <w:sz w:val="24"/>
-          <w:shd w:fill="auto" w:val="clear"/>
-        </w:rPr>
-      </w:pPr>
-    </w:p>
-    <w:p>
-      <w:pPr>
-        <w:spacing w:before="0" w:after="160" w:line="259"/>
-        <w:ind w:right="0" w:left="0" w:firstLine="0"/>
+        <w:numPr>
+          <w:ilvl w:val="0"/>
+          <w:numId w:val="15"/>
+        </w:numPr>
+        <w:spacing w:before="0" w:after="160" w:line="259"/>
+        <w:ind w:right="0" w:left="720" w:hanging="360"/>
+        <w:jc w:val="left"/>
+        <w:rPr>
+          <w:rFonts w:ascii="Times New Roman" w:hAnsi="Times New Roman" w:cs="Times New Roman" w:eastAsia="Times New Roman"/>
+          <w:color w:val="auto"/>
+          <w:spacing w:val="0"/>
+          <w:position w:val="0"/>
+          <w:sz w:val="24"/>
+          <w:shd w:fill="auto" w:val="clear"/>
+        </w:rPr>
+      </w:pPr>
+      <w:r>
+        <w:rPr>
+          <w:rFonts w:ascii="Times New Roman" w:hAnsi="Times New Roman" w:cs="Times New Roman" w:eastAsia="Times New Roman"/>
+          <w:color w:val="auto"/>
+          <w:spacing w:val="0"/>
+          <w:position w:val="0"/>
+          <w:sz w:val="24"/>
+          <w:shd w:fill="auto" w:val="clear"/>
+        </w:rPr>
+        <w:t xml:space="preserve">If the content is from a web browser the component will use a second algorithm to extract the content, title, author and other elements of the article. </w:t>
+      </w:r>
+    </w:p>
+    <w:p>
+      <w:pPr>
+        <w:numPr>
+          <w:ilvl w:val="0"/>
+          <w:numId w:val="15"/>
+        </w:numPr>
+        <w:spacing w:before="0" w:after="160" w:line="259"/>
+        <w:ind w:right="0" w:left="720" w:hanging="360"/>
         <w:jc w:val="left"/>
         <w:rPr>
           <w:rFonts w:ascii="Times New Roman" w:hAnsi="Times New Roman" w:cs="Times New Roman" w:eastAsia="Times New Roman"/>
@@ -1003,23 +948,12 @@
     </w:p>
     <w:p>
       <w:pPr>
-        <w:spacing w:before="0" w:after="160" w:line="259"/>
-        <w:ind w:right="0" w:left="0" w:firstLine="0"/>
-        <w:jc w:val="left"/>
-        <w:rPr>
-          <w:rFonts w:ascii="Times New Roman" w:hAnsi="Times New Roman" w:cs="Times New Roman" w:eastAsia="Times New Roman"/>
-          <w:color w:val="auto"/>
-          <w:spacing w:val="0"/>
-          <w:position w:val="0"/>
-          <w:sz w:val="24"/>
-          <w:shd w:fill="auto" w:val="clear"/>
-        </w:rPr>
-      </w:pPr>
-    </w:p>
-    <w:p>
-      <w:pPr>
-        <w:spacing w:before="0" w:after="160" w:line="259"/>
-        <w:ind w:right="0" w:left="0" w:firstLine="0"/>
+        <w:numPr>
+          <w:ilvl w:val="0"/>
+          <w:numId w:val="17"/>
+        </w:numPr>
+        <w:spacing w:before="0" w:after="160" w:line="259"/>
+        <w:ind w:right="0" w:left="720" w:hanging="360"/>
         <w:jc w:val="left"/>
         <w:rPr>
           <w:rFonts w:ascii="Times New Roman" w:hAnsi="Times New Roman" w:cs="Times New Roman" w:eastAsia="Times New Roman"/>
@@ -1044,23 +978,12 @@
     </w:p>
     <w:p>
       <w:pPr>
-        <w:spacing w:before="0" w:after="160" w:line="259"/>
-        <w:ind w:right="0" w:left="0" w:firstLine="0"/>
-        <w:jc w:val="left"/>
-        <w:rPr>
-          <w:rFonts w:ascii="Times New Roman" w:hAnsi="Times New Roman" w:cs="Times New Roman" w:eastAsia="Times New Roman"/>
-          <w:color w:val="auto"/>
-          <w:spacing w:val="0"/>
-          <w:position w:val="0"/>
-          <w:sz w:val="24"/>
-          <w:shd w:fill="auto" w:val="clear"/>
-        </w:rPr>
-      </w:pPr>
-    </w:p>
-    <w:p>
-      <w:pPr>
-        <w:spacing w:before="0" w:after="160" w:line="259"/>
-        <w:ind w:right="0" w:left="0" w:firstLine="0"/>
+        <w:numPr>
+          <w:ilvl w:val="0"/>
+          <w:numId w:val="17"/>
+        </w:numPr>
+        <w:spacing w:before="0" w:after="160" w:line="259"/>
+        <w:ind w:right="0" w:left="720" w:hanging="360"/>
         <w:jc w:val="left"/>
         <w:rPr>
           <w:rFonts w:ascii="Times New Roman" w:hAnsi="Times New Roman" w:cs="Times New Roman" w:eastAsia="Times New Roman"/>
@@ -1127,23 +1050,12 @@
     </w:p>
     <w:p>
       <w:pPr>
-        <w:spacing w:before="0" w:after="160" w:line="259"/>
-        <w:ind w:right="0" w:left="0" w:firstLine="0"/>
-        <w:jc w:val="left"/>
-        <w:rPr>
-          <w:rFonts w:ascii="Times New Roman" w:hAnsi="Times New Roman" w:cs="Times New Roman" w:eastAsia="Times New Roman"/>
-          <w:color w:val="auto"/>
-          <w:spacing w:val="0"/>
-          <w:position w:val="0"/>
-          <w:sz w:val="24"/>
-          <w:shd w:fill="auto" w:val="clear"/>
-        </w:rPr>
-      </w:pPr>
-    </w:p>
-    <w:p>
-      <w:pPr>
-        <w:spacing w:before="0" w:after="160" w:line="259"/>
-        <w:ind w:right="0" w:left="0" w:firstLine="0"/>
+        <w:numPr>
+          <w:ilvl w:val="0"/>
+          <w:numId w:val="19"/>
+        </w:numPr>
+        <w:spacing w:before="0" w:after="160" w:line="259"/>
+        <w:ind w:right="0" w:left="720" w:hanging="360"/>
         <w:jc w:val="left"/>
         <w:rPr>
           <w:rFonts w:ascii="Times New Roman" w:hAnsi="Times New Roman" w:cs="Times New Roman" w:eastAsia="Times New Roman"/>
@@ -1210,23 +1122,12 @@
     </w:p>
     <w:p>
       <w:pPr>
-        <w:spacing w:before="0" w:after="160" w:line="259"/>
-        <w:ind w:right="0" w:left="0" w:firstLine="0"/>
-        <w:jc w:val="left"/>
-        <w:rPr>
-          <w:rFonts w:ascii="Times New Roman" w:hAnsi="Times New Roman" w:cs="Times New Roman" w:eastAsia="Times New Roman"/>
-          <w:color w:val="auto"/>
-          <w:spacing w:val="0"/>
-          <w:position w:val="0"/>
-          <w:sz w:val="24"/>
-          <w:shd w:fill="auto" w:val="clear"/>
-        </w:rPr>
-      </w:pPr>
-    </w:p>
-    <w:p>
-      <w:pPr>
-        <w:spacing w:before="0" w:after="160" w:line="259"/>
-        <w:ind w:right="0" w:left="0" w:firstLine="0"/>
+        <w:numPr>
+          <w:ilvl w:val="0"/>
+          <w:numId w:val="21"/>
+        </w:numPr>
+        <w:spacing w:before="0" w:after="160" w:line="259"/>
+        <w:ind w:right="0" w:left="720" w:hanging="360"/>
         <w:jc w:val="left"/>
         <w:rPr>
           <w:rFonts w:ascii="Times New Roman" w:hAnsi="Times New Roman" w:cs="Times New Roman" w:eastAsia="Times New Roman"/>
@@ -1291,13 +1192,63 @@
       <w:lvlText w:val="•"/>
     </w:lvl>
   </w:abstractNum>
+  <w:abstractNum w:abstractNumId="18">
+    <w:lvl w:ilvl="0">
+      <w:start w:val="1"/>
+      <w:numFmt w:val="bullet"/>
+      <w:lvlText w:val="•"/>
+    </w:lvl>
+  </w:abstractNum>
+  <w:abstractNum w:abstractNumId="24">
+    <w:lvl w:ilvl="0">
+      <w:start w:val="1"/>
+      <w:numFmt w:val="bullet"/>
+      <w:lvlText w:val="•"/>
+    </w:lvl>
+  </w:abstractNum>
+  <w:abstractNum w:abstractNumId="30">
+    <w:lvl w:ilvl="0">
+      <w:start w:val="1"/>
+      <w:numFmt w:val="bullet"/>
+      <w:lvlText w:val="•"/>
+    </w:lvl>
+  </w:abstractNum>
+  <w:abstractNum w:abstractNumId="36">
+    <w:lvl w:ilvl="0">
+      <w:start w:val="1"/>
+      <w:numFmt w:val="bullet"/>
+      <w:lvlText w:val="•"/>
+    </w:lvl>
+  </w:abstractNum>
+  <w:abstractNum w:abstractNumId="42">
+    <w:lvl w:ilvl="0">
+      <w:start w:val="1"/>
+      <w:numFmt w:val="bullet"/>
+      <w:lvlText w:val="•"/>
+    </w:lvl>
+  </w:abstractNum>
   <w:num w:numId="4">
+    <w:abstractNumId w:val="42"/>
+  </w:num>
+  <w:num w:numId="6">
+    <w:abstractNumId w:val="36"/>
+  </w:num>
+  <w:num w:numId="8">
+    <w:abstractNumId w:val="30"/>
+  </w:num>
+  <w:num w:numId="12">
+    <w:abstractNumId w:val="24"/>
+  </w:num>
+  <w:num w:numId="15">
+    <w:abstractNumId w:val="18"/>
+  </w:num>
+  <w:num w:numId="17">
     <w:abstractNumId w:val="12"/>
   </w:num>
-  <w:num w:numId="6">
+  <w:num w:numId="19">
     <w:abstractNumId w:val="6"/>
   </w:num>
-  <w:num w:numId="8">
+  <w:num w:numId="21">
     <w:abstractNumId w:val="0"/>
   </w:num>
 </w:numbering>

</xml_diff>